<commit_message>
Lab4 part2 report added.
</commit_message>
<xml_diff>
--- a/Lab4/report/report.docx
+++ b/Lab4/report/report.docx
@@ -78,7 +78,6 @@
         </w:rPr>
         <w:t xml:space="preserve">آزمایشگاه </w:t>
       </w:r>
-      <w:proofErr w:type="spellStart"/>
       <w:r>
         <w:rPr>
           <w:rFonts w:cs="B Titr" w:hint="cs"/>
@@ -88,19 +87,7 @@
           <w:rtl/>
           <w:lang w:bidi="fa-IR"/>
         </w:rPr>
-        <w:t>سیستم‌های</w:t>
-      </w:r>
-      <w:proofErr w:type="spellEnd"/>
-      <w:r>
-        <w:rPr>
-          <w:rFonts w:cs="B Titr" w:hint="cs"/>
-          <w:color w:val="404040" w:themeColor="text1" w:themeTint="BF"/>
-          <w:sz w:val="38"/>
-          <w:szCs w:val="70"/>
-          <w:rtl/>
-          <w:lang w:bidi="fa-IR"/>
-        </w:rPr>
-        <w:t xml:space="preserve"> عامل</w:t>
+        <w:t>سیستم‌های عامل</w:t>
       </w:r>
     </w:p>
     <w:p>
@@ -212,46 +199,34 @@
           <w:szCs w:val="28"/>
           <w:rtl/>
         </w:rPr>
-        <w:t xml:space="preserve">ابتدا با اجرای </w:t>
-      </w:r>
-      <w:proofErr w:type="spellStart"/>
-      <w:r>
-        <w:rPr>
-          <w:rFonts w:cs="B Nazanin" w:hint="cs"/>
+        <w:t xml:space="preserve">ابتدا با اجرای برنامه‌ی نویسنده توسط </w:t>
+      </w:r>
+      <w:r>
+        <w:rPr>
+          <w:rFonts w:ascii="Consolas" w:hAnsi="Consolas" w:cs="Courier New"/>
+          <w:sz w:val="28"/>
+          <w:szCs w:val="28"/>
+        </w:rPr>
+        <w:t>make run_writer</w:t>
+      </w:r>
+      <w:r>
+        <w:rPr>
+          <w:rFonts w:ascii="Consolas" w:hAnsi="Consolas" w:cs="B Nazanin" w:hint="cs"/>
           <w:sz w:val="28"/>
           <w:szCs w:val="28"/>
           <w:rtl/>
         </w:rPr>
-        <w:t>برنامه‌ی</w:t>
-      </w:r>
-      <w:proofErr w:type="spellEnd"/>
-      <w:r>
-        <w:rPr>
-          <w:rFonts w:cs="B Nazanin" w:hint="cs"/>
+        <w:t xml:space="preserve"> یک حافظه مشترک ساخته و روی آن پیامی می‌نویسیم. سپس منتظر می‌مانیم تا این پیام توسط فرایند خواننده خوانده شود و پس از</w:t>
+      </w:r>
+      <w:r>
+        <w:rPr>
+          <w:rFonts w:ascii="Consolas" w:hAnsi="Consolas" w:cs="B Nazanin" w:hint="cs"/>
           <w:sz w:val="28"/>
           <w:szCs w:val="28"/>
           <w:rtl/>
         </w:rPr>
-        <w:t xml:space="preserve"> نویسنده توسط </w:t>
-      </w:r>
-      <w:r>
-        <w:rPr>
-          <w:rFonts w:ascii="Consolas" w:hAnsi="Consolas" w:cs="Courier New"/>
-          <w:sz w:val="28"/>
-          <w:szCs w:val="28"/>
-        </w:rPr>
-        <w:t xml:space="preserve">make </w:t>
-      </w:r>
-      <w:proofErr w:type="spellStart"/>
-      <w:r>
-        <w:rPr>
-          <w:rFonts w:ascii="Consolas" w:hAnsi="Consolas" w:cs="Courier New"/>
-          <w:sz w:val="28"/>
-          <w:szCs w:val="28"/>
-        </w:rPr>
-        <w:t>run_writer</w:t>
-      </w:r>
-      <w:proofErr w:type="spellEnd"/>
+        <w:t xml:space="preserve"> آن</w:t>
+      </w:r>
       <w:r>
         <w:rPr>
           <w:rFonts w:ascii="Consolas" w:hAnsi="Consolas" w:cs="B Nazanin" w:hint="cs"/>
@@ -259,86 +234,15 @@
           <w:szCs w:val="28"/>
           <w:rtl/>
         </w:rPr>
-        <w:t xml:space="preserve"> یک حافظه مشترک ساخته و روی آن پیامی </w:t>
-      </w:r>
-      <w:proofErr w:type="spellStart"/>
-      <w:r>
-        <w:rPr>
-          <w:rFonts w:ascii="Consolas" w:hAnsi="Consolas" w:cs="B Nazanin" w:hint="cs"/>
-          <w:sz w:val="28"/>
-          <w:szCs w:val="28"/>
-          <w:rtl/>
-        </w:rPr>
-        <w:t>می‌نویسیم</w:t>
-      </w:r>
-      <w:proofErr w:type="spellEnd"/>
-      <w:r>
-        <w:rPr>
-          <w:rFonts w:ascii="Consolas" w:hAnsi="Consolas" w:cs="B Nazanin" w:hint="cs"/>
-          <w:sz w:val="28"/>
-          <w:szCs w:val="28"/>
-          <w:rtl/>
-        </w:rPr>
-        <w:t xml:space="preserve">. سپس منتظر </w:t>
-      </w:r>
-      <w:proofErr w:type="spellStart"/>
-      <w:r>
-        <w:rPr>
-          <w:rFonts w:ascii="Consolas" w:hAnsi="Consolas" w:cs="B Nazanin" w:hint="cs"/>
-          <w:sz w:val="28"/>
-          <w:szCs w:val="28"/>
-          <w:rtl/>
-        </w:rPr>
-        <w:t>می‌مانیم</w:t>
-      </w:r>
-      <w:proofErr w:type="spellEnd"/>
-      <w:r>
-        <w:rPr>
-          <w:rFonts w:ascii="Consolas" w:hAnsi="Consolas" w:cs="B Nazanin" w:hint="cs"/>
-          <w:sz w:val="28"/>
-          <w:szCs w:val="28"/>
-          <w:rtl/>
-        </w:rPr>
-        <w:t xml:space="preserve"> تا این پیام توسط فرایند خواننده خوانده شود و پس از</w:t>
-      </w:r>
-      <w:r>
-        <w:rPr>
-          <w:rFonts w:ascii="Consolas" w:hAnsi="Consolas" w:cs="B Nazanin" w:hint="cs"/>
-          <w:sz w:val="28"/>
-          <w:szCs w:val="28"/>
-          <w:rtl/>
-        </w:rPr>
-        <w:t xml:space="preserve"> آن</w:t>
-      </w:r>
-      <w:r>
-        <w:rPr>
-          <w:rFonts w:ascii="Consolas" w:hAnsi="Consolas" w:cs="B Nazanin" w:hint="cs"/>
-          <w:sz w:val="28"/>
-          <w:szCs w:val="28"/>
-          <w:rtl/>
-        </w:rPr>
-        <w:t xml:space="preserve"> حافظه مشترک حذف </w:t>
-      </w:r>
-      <w:proofErr w:type="spellStart"/>
-      <w:r>
-        <w:rPr>
-          <w:rFonts w:ascii="Consolas" w:hAnsi="Consolas" w:cs="B Nazanin" w:hint="cs"/>
-          <w:sz w:val="28"/>
-          <w:szCs w:val="28"/>
-          <w:rtl/>
-        </w:rPr>
-        <w:t>می‌شود.</w:t>
-      </w:r>
-      <w:proofErr w:type="spellEnd"/>
+        <w:t xml:space="preserve"> حافظه مشترک حذف می‌شود.</w:t>
+      </w:r>
     </w:p>
     <w:p>
       <w:pPr>
         <w:pStyle w:val="ListParagraph"/>
         <w:jc w:val="both"/>
         <w:rPr>
-          <w:rFonts w:cs="B Nazanin" w:hint="cs"/>
-          <w:b/>
-          <w:bCs/>
+          <w:rFonts w:ascii="Consolas" w:hAnsi="Consolas" w:cs="B Nazanin"/>
           <w:sz w:val="28"/>
           <w:szCs w:val="28"/>
           <w:rtl/>
@@ -597,7 +501,6 @@
           </wp:anchor>
         </w:drawing>
       </w:r>
-      <w:proofErr w:type="spellStart"/>
       <w:r>
         <w:rPr>
           <w:rFonts w:cs="B Nazanin" w:hint="cs"/>
@@ -605,113 +508,346 @@
           <w:szCs w:val="28"/>
           <w:rtl/>
         </w:rPr>
-        <w:t>برنامه‌ی</w:t>
-      </w:r>
-      <w:proofErr w:type="spellEnd"/>
-      <w:r>
-        <w:rPr>
-          <w:rFonts w:cs="B Nazanin" w:hint="cs"/>
+        <w:t xml:space="preserve">برنامه‌ی خواننده را نیز با </w:t>
+      </w:r>
+      <w:r>
+        <w:rPr>
+          <w:rFonts w:ascii="Consolas" w:hAnsi="Consolas" w:cs="B Nazanin"/>
+          <w:sz w:val="28"/>
+          <w:szCs w:val="28"/>
+        </w:rPr>
+        <w:t>make run_reader</w:t>
+      </w:r>
+      <w:r>
+        <w:rPr>
+          <w:rFonts w:ascii="Consolas" w:hAnsi="Consolas" w:cs="B Nazanin" w:hint="cs"/>
           <w:sz w:val="28"/>
           <w:szCs w:val="28"/>
           <w:rtl/>
         </w:rPr>
-        <w:t xml:space="preserve"> خواننده را نیز با </w:t>
-      </w:r>
-      <w:r>
+        <w:t xml:space="preserve"> اجرا می‌کنیم </w:t>
+      </w:r>
+      <w:r>
+        <w:rPr>
+          <w:rFonts w:ascii="Consolas" w:hAnsi="Consolas" w:cs="B Nazanin" w:hint="cs"/>
+          <w:sz w:val="28"/>
+          <w:szCs w:val="28"/>
+          <w:rtl/>
+        </w:rPr>
+        <w:t>که</w:t>
+      </w:r>
+      <w:r>
+        <w:rPr>
+          <w:rFonts w:ascii="Consolas" w:hAnsi="Consolas" w:cs="B Nazanin" w:hint="cs"/>
+          <w:sz w:val="28"/>
+          <w:szCs w:val="28"/>
+          <w:rtl/>
+        </w:rPr>
+        <w:t xml:space="preserve"> پیام نوشته شده در حافظه مشترک را چاپ می‌کند</w:t>
+      </w:r>
+      <w:r>
+        <w:rPr>
+          <w:rFonts w:ascii="Consolas" w:hAnsi="Consolas" w:cs="B Nazanin" w:hint="cs"/>
+          <w:sz w:val="28"/>
+          <w:szCs w:val="28"/>
+          <w:rtl/>
+        </w:rPr>
+        <w:t>.</w:t>
+      </w:r>
+    </w:p>
+    <w:p>
+      <w:pPr>
+        <w:pStyle w:val="ListParagraph"/>
+        <w:numPr>
+          <w:ilvl w:val="0"/>
+          <w:numId w:val="8"/>
+        </w:numPr>
+        <w:jc w:val="both"/>
         <w:rPr>
           <w:rFonts w:ascii="Consolas" w:hAnsi="Consolas" w:cs="B Nazanin"/>
-          <w:sz w:val="28"/>
-          <w:szCs w:val="28"/>
-        </w:rPr>
-        <w:t xml:space="preserve">make </w:t>
-      </w:r>
-      <w:proofErr w:type="spellStart"/>
-      <w:r>
-        <w:rPr>
-          <w:rFonts w:ascii="Consolas" w:hAnsi="Consolas" w:cs="B Nazanin"/>
-          <w:sz w:val="28"/>
-          <w:szCs w:val="28"/>
-        </w:rPr>
-        <w:t>run_reader</w:t>
-      </w:r>
-      <w:proofErr w:type="spellEnd"/>
-      <w:r>
-        <w:rPr>
-          <w:rFonts w:ascii="Consolas" w:hAnsi="Consolas" w:cs="B Nazanin" w:hint="cs"/>
-          <w:sz w:val="28"/>
-          <w:szCs w:val="28"/>
-          <w:rtl/>
-        </w:rPr>
-        <w:t xml:space="preserve"> اجرا </w:t>
-      </w:r>
-      <w:proofErr w:type="spellStart"/>
-      <w:r>
-        <w:rPr>
-          <w:rFonts w:ascii="Consolas" w:hAnsi="Consolas" w:cs="B Nazanin" w:hint="cs"/>
-          <w:sz w:val="28"/>
-          <w:szCs w:val="28"/>
-          <w:rtl/>
-        </w:rPr>
-        <w:t>می‌کنیم</w:t>
-      </w:r>
-      <w:proofErr w:type="spellEnd"/>
-      <w:r>
-        <w:rPr>
-          <w:rFonts w:ascii="Consolas" w:hAnsi="Consolas" w:cs="B Nazanin" w:hint="cs"/>
-          <w:sz w:val="28"/>
-          <w:szCs w:val="28"/>
-          <w:rtl/>
-        </w:rPr>
-        <w:t xml:space="preserve"> </w:t>
-      </w:r>
-      <w:r>
-        <w:rPr>
-          <w:rFonts w:ascii="Consolas" w:hAnsi="Consolas" w:cs="B Nazanin" w:hint="cs"/>
-          <w:sz w:val="28"/>
-          <w:szCs w:val="28"/>
-          <w:rtl/>
-        </w:rPr>
-        <w:t>که</w:t>
-      </w:r>
-      <w:r>
-        <w:rPr>
-          <w:rFonts w:ascii="Consolas" w:hAnsi="Consolas" w:cs="B Nazanin" w:hint="cs"/>
-          <w:sz w:val="28"/>
-          <w:szCs w:val="28"/>
-          <w:rtl/>
-        </w:rPr>
-        <w:t xml:space="preserve"> پیام نوشته شده در حافظه مشترک را چاپ </w:t>
-      </w:r>
-      <w:proofErr w:type="spellStart"/>
-      <w:r>
-        <w:rPr>
-          <w:rFonts w:ascii="Consolas" w:hAnsi="Consolas" w:cs="B Nazanin" w:hint="cs"/>
-          <w:sz w:val="28"/>
-          <w:szCs w:val="28"/>
-          <w:rtl/>
-        </w:rPr>
-        <w:t>می‌کند</w:t>
-      </w:r>
-      <w:proofErr w:type="spellEnd"/>
-      <w:r>
-        <w:rPr>
-          <w:rFonts w:ascii="Consolas" w:hAnsi="Consolas" w:cs="B Nazanin" w:hint="cs"/>
-          <w:sz w:val="28"/>
-          <w:szCs w:val="28"/>
-          <w:rtl/>
-        </w:rPr>
-        <w:t>.</w:t>
-      </w:r>
-      <w:r>
-        <w:rPr>
           <w:b/>
           <w:bCs/>
-          <w:noProof/>
-          <w:sz w:val="18"/>
-          <w:szCs w:val="18"/>
-        </w:rPr>
-        <w:t xml:space="preserve"> </w:t>
-      </w:r>
+          <w:sz w:val="28"/>
+          <w:szCs w:val="28"/>
+        </w:rPr>
+      </w:pPr>
+      <w:r>
+        <w:rPr>
+          <w:rFonts w:ascii="Consolas" w:hAnsi="Consolas" w:cs="B Nazanin" w:hint="cs"/>
+          <w:b/>
+          <w:bCs/>
+          <w:sz w:val="28"/>
+          <w:szCs w:val="28"/>
+          <w:rtl/>
+        </w:rPr>
+        <w:t>بخش دوم:</w:t>
+      </w:r>
+      <w:r>
+        <w:rPr>
+          <w:rFonts w:ascii="Consolas" w:hAnsi="Consolas" w:cs="B Nazanin" w:hint="cs"/>
+          <w:sz w:val="28"/>
+          <w:szCs w:val="28"/>
+          <w:rtl/>
+        </w:rPr>
+        <w:t xml:space="preserve"> با دستور </w:t>
+      </w:r>
+      <w:r>
+        <w:rPr>
+          <w:rFonts w:ascii="Consolas" w:hAnsi="Consolas" w:cs="B Nazanin"/>
+          <w:sz w:val="28"/>
+          <w:szCs w:val="28"/>
+        </w:rPr>
+        <w:t>make all</w:t>
+      </w:r>
+      <w:r>
+        <w:rPr>
+          <w:rFonts w:ascii="Consolas" w:hAnsi="Consolas" w:cs="B Nazanin" w:hint="cs"/>
+          <w:sz w:val="28"/>
+          <w:szCs w:val="28"/>
+          <w:rtl/>
+        </w:rPr>
+        <w:t xml:space="preserve"> برنامه را کامپایل می‌کنیم سپس یک سرور و چند کلاینت اجرا می‌کنیم:</w:t>
+      </w:r>
+    </w:p>
+    <w:p>
+      <w:pPr>
+        <w:pStyle w:val="ListParagraph"/>
+        <w:bidi w:val="0"/>
+        <w:jc w:val="both"/>
+        <w:rPr>
+          <w:rFonts w:ascii="Consolas" w:hAnsi="Consolas" w:cs="B Nazanin"/>
+          <w:sz w:val="28"/>
+          <w:szCs w:val="28"/>
+        </w:rPr>
+      </w:pPr>
+      <w:r>
+        <w:rPr>
+          <w:rFonts w:ascii="Consolas" w:hAnsi="Consolas" w:cs="B Nazanin"/>
+          <w:b/>
+          <w:bCs/>
+          <w:sz w:val="28"/>
+          <w:szCs w:val="28"/>
+        </w:rPr>
+        <w:t>.</w:t>
+      </w:r>
+      <w:r>
+        <w:rPr>
+          <w:rFonts w:ascii="Consolas" w:hAnsi="Consolas" w:cs="B Nazanin"/>
+          <w:sz w:val="28"/>
+          <w:szCs w:val="28"/>
+        </w:rPr>
+        <w:t>/server.out 3232</w:t>
+      </w:r>
+    </w:p>
+    <w:p>
+      <w:pPr>
+        <w:pStyle w:val="ListParagraph"/>
+        <w:bidi w:val="0"/>
+        <w:jc w:val="both"/>
+        <w:rPr>
+          <w:rFonts w:ascii="Consolas" w:hAnsi="Consolas" w:cs="B Nazanin"/>
+          <w:sz w:val="28"/>
+          <w:szCs w:val="28"/>
+          <w:rtl/>
+        </w:rPr>
+      </w:pPr>
+      <w:r>
+        <w:rPr>
+          <w:rFonts w:ascii="Consolas" w:hAnsi="Consolas" w:cs="B Nazanin"/>
+          <w:b/>
+          <w:bCs/>
+          <w:sz w:val="28"/>
+          <w:szCs w:val="28"/>
+        </w:rPr>
+        <w:t>.</w:t>
+      </w:r>
+      <w:r>
+        <w:rPr>
+          <w:rFonts w:ascii="Consolas" w:hAnsi="Consolas" w:cs="B Nazanin"/>
+          <w:sz w:val="28"/>
+          <w:szCs w:val="28"/>
+        </w:rPr>
+        <w:t>/client.out 127.0.0.1 3232 username</w:t>
+      </w:r>
+    </w:p>
+    <w:p>
+      <w:pPr>
+        <w:pStyle w:val="ListParagraph"/>
+        <w:jc w:val="both"/>
+        <w:rPr>
+          <w:rFonts w:ascii="Consolas" w:hAnsi="Consolas" w:cs="B Nazanin"/>
+          <w:sz w:val="28"/>
+          <w:szCs w:val="28"/>
+          <w:rtl/>
+        </w:rPr>
+      </w:pPr>
+      <w:r>
+        <w:rPr>
+          <w:rFonts w:ascii="Consolas" w:hAnsi="Consolas" w:cs="B Nazanin" w:hint="cs"/>
+          <w:sz w:val="28"/>
+          <w:szCs w:val="28"/>
+          <w:rtl/>
+        </w:rPr>
+        <w:t>دستورات پشتیبانی شده برای کلاینت‌ها عبارتند از:</w:t>
+      </w:r>
+    </w:p>
+    <w:p>
+      <w:pPr>
+        <w:pStyle w:val="ListParagraph"/>
+        <w:bidi w:val="0"/>
+        <w:jc w:val="both"/>
+        <w:rPr>
+          <w:rFonts w:ascii="Consolas" w:hAnsi="Consolas" w:cs="B Nazanin"/>
+          <w:sz w:val="28"/>
+          <w:szCs w:val="28"/>
+        </w:rPr>
+      </w:pPr>
+      <w:r>
+        <w:rPr>
+          <w:rFonts w:ascii="Consolas" w:hAnsi="Consolas" w:cs="B Nazanin"/>
+          <w:sz w:val="28"/>
+          <w:szCs w:val="28"/>
+        </w:rPr>
+        <w:t>/join &lt;group_id&gt;</w:t>
+      </w:r>
+    </w:p>
+    <w:p>
+      <w:pPr>
+        <w:pStyle w:val="ListParagraph"/>
+        <w:bidi w:val="0"/>
+        <w:jc w:val="both"/>
+        <w:rPr>
+          <w:rFonts w:ascii="Consolas" w:hAnsi="Consolas" w:cs="B Nazanin"/>
+          <w:sz w:val="28"/>
+          <w:szCs w:val="28"/>
+        </w:rPr>
+      </w:pPr>
+      <w:r>
+        <w:rPr>
+          <w:rFonts w:ascii="Consolas" w:hAnsi="Consolas" w:cs="B Nazanin"/>
+          <w:sz w:val="28"/>
+          <w:szCs w:val="28"/>
+        </w:rPr>
+        <w:t>/s</w:t>
+      </w:r>
+      <w:r>
+        <w:rPr>
+          <w:rFonts w:ascii="Consolas" w:hAnsi="Consolas" w:cs="B Nazanin"/>
+          <w:sz w:val="28"/>
+          <w:szCs w:val="28"/>
+        </w:rPr>
+        <w:t>en</w:t>
+      </w:r>
+      <w:r>
+        <w:rPr>
+          <w:rFonts w:ascii="Consolas" w:hAnsi="Consolas" w:cs="B Nazanin"/>
+          <w:sz w:val="28"/>
+          <w:szCs w:val="28"/>
+        </w:rPr>
+        <w:t>d &lt;group_id&gt; &lt;message&gt;</w:t>
+      </w:r>
+    </w:p>
+    <w:p>
+      <w:pPr>
+        <w:pStyle w:val="ListParagraph"/>
+        <w:bidi w:val="0"/>
+        <w:jc w:val="both"/>
+        <w:rPr>
+          <w:rFonts w:ascii="Consolas" w:hAnsi="Consolas" w:cs="B Nazanin"/>
+          <w:sz w:val="28"/>
+          <w:szCs w:val="28"/>
+        </w:rPr>
+      </w:pPr>
+      <w:r>
+        <w:rPr>
+          <w:rFonts w:ascii="Consolas" w:hAnsi="Consolas" w:cs="B Nazanin"/>
+          <w:sz w:val="28"/>
+          <w:szCs w:val="28"/>
+        </w:rPr>
+        <w:t>/leave &lt;group_id&gt;</w:t>
+      </w:r>
+    </w:p>
+    <w:p>
+      <w:pPr>
+        <w:pStyle w:val="ListParagraph"/>
+        <w:bidi w:val="0"/>
+        <w:jc w:val="both"/>
+        <w:rPr>
+          <w:rFonts w:ascii="Consolas" w:hAnsi="Consolas" w:cs="B Nazanin"/>
+          <w:sz w:val="28"/>
+          <w:szCs w:val="28"/>
+        </w:rPr>
+      </w:pPr>
+      <w:r>
+        <w:rPr>
+          <w:rFonts w:ascii="Consolas" w:hAnsi="Consolas" w:cs="B Nazanin"/>
+          <w:sz w:val="28"/>
+          <w:szCs w:val="28"/>
+        </w:rPr>
+        <w:t>/quit</w:t>
+      </w:r>
+    </w:p>
+    <w:p>
+      <w:pPr>
+        <w:pStyle w:val="ListParagraph"/>
+        <w:bidi w:val="0"/>
+        <w:jc w:val="both"/>
+        <w:rPr>
+          <w:rFonts w:ascii="Consolas" w:hAnsi="Consolas" w:cs="B Nazanin"/>
+          <w:sz w:val="28"/>
+          <w:szCs w:val="28"/>
+        </w:rPr>
+      </w:pPr>
+    </w:p>
+    <w:p>
+      <w:pPr>
+        <w:pStyle w:val="ListParagraph"/>
+        <w:jc w:val="both"/>
+        <w:rPr>
+          <w:rFonts w:ascii="Consolas" w:hAnsi="Consolas" w:cs="B Nazanin"/>
+          <w:sz w:val="28"/>
+          <w:szCs w:val="28"/>
+        </w:rPr>
+      </w:pPr>
+      <w:r>
+        <w:rPr>
+          <w:rFonts w:ascii="Consolas" w:hAnsi="Consolas" w:cs="B Nazanin" w:hint="cs"/>
+          <w:sz w:val="28"/>
+          <w:szCs w:val="28"/>
+          <w:rtl/>
+        </w:rPr>
+        <w:lastRenderedPageBreak/>
+        <w:t xml:space="preserve">در پوشه </w:t>
+      </w:r>
+      <w:r>
+        <w:rPr>
+          <w:rFonts w:ascii="Consolas" w:hAnsi="Consolas" w:cs="B Nazanin"/>
+          <w:sz w:val="28"/>
+          <w:szCs w:val="28"/>
+        </w:rPr>
+        <w:t>screenshots</w:t>
+      </w:r>
+      <w:r>
+        <w:rPr>
+          <w:rFonts w:ascii="Consolas" w:hAnsi="Consolas" w:cs="B Nazanin" w:hint="cs"/>
+          <w:sz w:val="28"/>
+          <w:szCs w:val="28"/>
+          <w:rtl/>
+        </w:rPr>
+        <w:t xml:space="preserve"> لاگ سرور در ارتباط ۴ کلاینت با یکدیگر آمده است.</w:t>
+      </w:r>
+    </w:p>
+    <w:p>
+      <w:pPr>
+        <w:pStyle w:val="ListParagraph"/>
+        <w:jc w:val="both"/>
+        <w:rPr>
+          <w:rFonts w:ascii="Consolas" w:hAnsi="Consolas" w:cs="B Nazanin"/>
+          <w:sz w:val="28"/>
+          <w:szCs w:val="28"/>
+          <w:rtl/>
+        </w:rPr>
+      </w:pPr>
     </w:p>
     <w:sectPr>
       <w:headerReference w:type="default" r:id="rId10"/>
@@ -1712,7 +1848,7 @@
   <w:abstractNum w:abstractNumId="7" w15:restartNumberingAfterBreak="0">
     <w:nsid w:val="6FF31E51"/>
     <w:multiLevelType w:val="hybridMultilevel"/>
-    <w:tmpl w:val="8DE405A8"/>
+    <w:tmpl w:val="FC76D0A8"/>
     <w:lvl w:ilvl="0" w:tplc="04090001">
       <w:start w:val="1"/>
       <w:numFmt w:val="bullet"/>
@@ -2437,7 +2573,7 @@
     <w:charset w:val="00"/>
     <w:family w:val="roman"/>
     <w:pitch w:val="variable"/>
-    <w:sig w:usb0="E0002AFF" w:usb1="C0007843" w:usb2="00000009" w:usb3="00000000" w:csb0="000001FF" w:csb1="00000000"/>
+    <w:sig w:usb0="E0002EFF" w:usb1="C000785B" w:usb2="00000009" w:usb3="00000000" w:csb0="000001FF" w:csb1="00000000"/>
   </w:font>
   <w:font w:name="Symbol">
     <w:panose1 w:val="05050102010706020507"/>
@@ -2465,14 +2601,14 @@
     <w:charset w:val="00"/>
     <w:family w:val="swiss"/>
     <w:pitch w:val="variable"/>
-    <w:sig w:usb0="E0002AFF" w:usb1="4000ACFF" w:usb2="00000001" w:usb3="00000000" w:csb0="000001FF" w:csb1="00000000"/>
+    <w:sig w:usb0="E4002EFF" w:usb1="C000247B" w:usb2="00000009" w:usb3="00000000" w:csb0="000001FF" w:csb1="00000000"/>
   </w:font>
   <w:font w:name="Arial">
     <w:panose1 w:val="020B0604020202020204"/>
     <w:charset w:val="00"/>
     <w:family w:val="swiss"/>
     <w:pitch w:val="variable"/>
-    <w:sig w:usb0="E0002AFF" w:usb1="C0007843" w:usb2="00000009" w:usb3="00000000" w:csb0="000001FF" w:csb1="00000000"/>
+    <w:sig w:usb0="E0002EFF" w:usb1="C000785B" w:usb2="00000009" w:usb3="00000000" w:csb0="000001FF" w:csb1="00000000"/>
   </w:font>
   <w:font w:name="B Titr">
     <w:panose1 w:val="00000700000000000000"/>
@@ -2507,7 +2643,7 @@
     <w:charset w:val="00"/>
     <w:family w:val="swiss"/>
     <w:pitch w:val="variable"/>
-    <w:sig w:usb0="A00002EF" w:usb1="4000207B" w:usb2="00000000" w:usb3="00000000" w:csb0="0000009F" w:csb1="00000000"/>
+    <w:sig w:usb0="E4002EFF" w:usb1="C000247B" w:usb2="00000009" w:usb3="00000000" w:csb0="000001FF" w:csb1="00000000"/>
   </w:font>
 </w:fonts>
 </file>
@@ -2531,6 +2667,8 @@
     <w:rsid w:val="00332526"/>
     <w:rsid w:val="0033290B"/>
     <w:rsid w:val="00380E85"/>
+    <w:rsid w:val="003A68D6"/>
+    <w:rsid w:val="00451713"/>
     <w:rsid w:val="006B7F58"/>
     <w:rsid w:val="006C7C1F"/>
     <w:rsid w:val="0072209A"/>

</xml_diff>